<commit_message>
Changes and added Bewijsstuk, Lijst and Testplan
</commit_message>
<xml_diff>
--- a/Periode 12 Kerntaak 1,2,3/KT2/KT2.2/KT2.2.5 Taakverdeling voor het realiseren van de applicatie/Taakverdeling realiseren applicatie v1.0.0.docx
+++ b/Periode 12 Kerntaak 1,2,3/KT2/KT2.2/KT2.2.5 Taakverdeling voor het realiseren van de applicatie/Taakverdeling realiseren applicatie v1.0.0.docx
@@ -202,8 +202,6 @@
         </w:rPr>
         <w:t>-04-2018</w:t>
       </w:r>
-      <w:bookmarkStart w:id="0" w:name="_GoBack"/>
-      <w:bookmarkEnd w:id="0"/>
       <w:r>
         <w:rPr>
           <w:sz w:val="28"/>
@@ -447,12 +445,12 @@
       <w:pPr>
         <w:pStyle w:val="Kop1"/>
       </w:pPr>
-      <w:bookmarkStart w:id="1" w:name="_Toc511816518"/>
+      <w:bookmarkStart w:id="0" w:name="_Toc511816518"/>
       <w:r>
         <w:lastRenderedPageBreak/>
         <w:t>Inleiding</w:t>
       </w:r>
-      <w:bookmarkEnd w:id="1"/>
+      <w:bookmarkEnd w:id="0"/>
     </w:p>
     <w:p>
       <w:r>
@@ -463,13 +461,13 @@
       <w:pPr>
         <w:pStyle w:val="Kop1"/>
       </w:pPr>
-      <w:bookmarkStart w:id="2" w:name="_Toc511296406"/>
-      <w:bookmarkStart w:id="3" w:name="_Toc511816519"/>
+      <w:bookmarkStart w:id="1" w:name="_Toc511296406"/>
+      <w:bookmarkStart w:id="2" w:name="_Toc511816519"/>
       <w:r>
         <w:t>Taakverdeling</w:t>
       </w:r>
+      <w:bookmarkEnd w:id="1"/>
       <w:bookmarkEnd w:id="2"/>
-      <w:bookmarkEnd w:id="3"/>
     </w:p>
     <w:tbl>
       <w:tblPr>
@@ -895,7 +893,10 @@
               <w:cnfStyle w:val="000000100000" w:firstRow="0" w:lastRow="0" w:firstColumn="0" w:lastColumn="0" w:oddVBand="0" w:evenVBand="0" w:oddHBand="1" w:evenHBand="0" w:firstRowFirstColumn="0" w:firstRowLastColumn="0" w:lastRowFirstColumn="0" w:lastRowLastColumn="0"/>
             </w:pPr>
             <w:r>
-              <w:t>6 uur</w:t>
+              <w:t>20</w:t>
+            </w:r>
+            <w:r>
+              <w:t xml:space="preserve"> uur</w:t>
             </w:r>
           </w:p>
         </w:tc>
@@ -934,7 +935,10 @@
               <w:cnfStyle w:val="000000000000" w:firstRow="0" w:lastRow="0" w:firstColumn="0" w:lastColumn="0" w:oddVBand="0" w:evenVBand="0" w:oddHBand="0" w:evenHBand="0" w:firstRowFirstColumn="0" w:firstRowLastColumn="0" w:lastRowFirstColumn="0" w:lastRowLastColumn="0"/>
             </w:pPr>
             <w:r>
-              <w:t>4 uur</w:t>
+              <w:t>20</w:t>
+            </w:r>
+            <w:r>
+              <w:t xml:space="preserve"> uur</w:t>
             </w:r>
           </w:p>
         </w:tc>
@@ -976,13 +980,19 @@
               <w:cnfStyle w:val="000000100000" w:firstRow="0" w:lastRow="0" w:firstColumn="0" w:lastColumn="0" w:oddVBand="0" w:evenVBand="0" w:oddHBand="1" w:evenHBand="0" w:firstRowFirstColumn="0" w:firstRowLastColumn="0" w:lastRowFirstColumn="0" w:lastRowLastColumn="0"/>
             </w:pPr>
             <w:r>
-              <w:t>8 uur</w:t>
+              <w:t>20</w:t>
+            </w:r>
+            <w:r>
+              <w:t xml:space="preserve"> uur</w:t>
             </w:r>
           </w:p>
         </w:tc>
       </w:tr>
     </w:tbl>
-    <w:p/>
+    <w:p>
+      <w:bookmarkStart w:id="3" w:name="_GoBack"/>
+      <w:bookmarkEnd w:id="3"/>
+    </w:p>
     <w:sectPr>
       <w:footerReference w:type="default" r:id="rId8"/>
       <w:pgSz w:w="11906" w:h="16838" w:code="9"/>
@@ -1214,6 +1224,7 @@
     <w:lsdException w:name="HTML Sample" w:semiHidden="1" w:unhideWhenUsed="1"/>
     <w:lsdException w:name="HTML Typewriter" w:semiHidden="1" w:unhideWhenUsed="1"/>
     <w:lsdException w:name="HTML Variable" w:semiHidden="1" w:unhideWhenUsed="1"/>
+    <w:lsdException w:name="Normal Table" w:semiHidden="1" w:unhideWhenUsed="1"/>
     <w:lsdException w:name="annotation subject" w:semiHidden="1" w:unhideWhenUsed="1"/>
     <w:lsdException w:name="No List" w:semiHidden="1" w:unhideWhenUsed="1"/>
     <w:lsdException w:name="Outline List 1" w:semiHidden="1" w:unhideWhenUsed="1"/>
@@ -1257,8 +1268,10 @@
     <w:lsdException w:name="Table Elegant" w:semiHidden="1" w:unhideWhenUsed="1"/>
     <w:lsdException w:name="Table Professional" w:semiHidden="1" w:unhideWhenUsed="1"/>
     <w:lsdException w:name="Table Subtle 1" w:semiHidden="1" w:unhideWhenUsed="1"/>
+    <w:lsdException w:name="Table Subtle 2" w:semiHidden="1" w:unhideWhenUsed="1"/>
     <w:lsdException w:name="Table Web 1" w:semiHidden="1" w:unhideWhenUsed="1"/>
     <w:lsdException w:name="Table Web 2" w:semiHidden="1" w:unhideWhenUsed="1"/>
+    <w:lsdException w:name="Table Web 3" w:semiHidden="1" w:unhideWhenUsed="1"/>
     <w:lsdException w:name="Balloon Text" w:semiHidden="1" w:unhideWhenUsed="1"/>
     <w:lsdException w:name="Table Grid" w:uiPriority="39"/>
     <w:lsdException w:name="Table Theme" w:semiHidden="1" w:unhideWhenUsed="1"/>
@@ -2092,7 +2105,7 @@
 </file>
 
 <file path=customXml/itemProps1.xml><?xml version="1.0" encoding="utf-8"?>
-<ds:datastoreItem xmlns:ds="http://schemas.openxmlformats.org/officeDocument/2006/customXml" ds:itemID="{10B8EC73-14F4-4209-B3D0-0861C473801B}">
+<ds:datastoreItem xmlns:ds="http://schemas.openxmlformats.org/officeDocument/2006/customXml" ds:itemID="{95086C16-3112-4867-80E0-5F1193E5EE0F}">
   <ds:schemaRefs>
     <ds:schemaRef ds:uri="http://schemas.openxmlformats.org/officeDocument/2006/bibliography"/>
   </ds:schemaRefs>

</xml_diff>